<commit_message>
Added Tension control to the kinematics text
</commit_message>
<xml_diff>
--- a/Documentation/Kinematics Model.docx
+++ b/Documentation/Kinematics Model.docx
@@ -338,6 +338,9 @@
             </m:den>
           </m:f>
           <m:r>
+            <m:rPr>
+              <m:sty m:val="p"/>
+            </m:rPr>
             <w:rPr>
               <w:rFonts w:ascii="Cambria Math" w:hAnsi="Cambria Math"/>
             </w:rPr>
@@ -445,6 +448,9 @@
             </m:e>
           </m:func>
           <m:r>
+            <m:rPr>
+              <m:sty m:val="p"/>
+            </m:rPr>
             <w:rPr>
               <w:rFonts w:ascii="Cambria Math" w:eastAsiaTheme="minorEastAsia" w:hAnsi="Cambria Math"/>
             </w:rPr>
@@ -456,13 +462,7 @@
             <w:rPr>
               <w:rFonts w:ascii="Cambria Math" w:eastAsiaTheme="minorEastAsia" w:hAnsi="Cambria Math"/>
             </w:rPr>
-            <m:t>y</m:t>
-          </m:r>
-          <m:r>
-            <w:rPr>
-              <w:rFonts w:ascii="Cambria Math" w:eastAsiaTheme="minorEastAsia" w:hAnsi="Cambria Math"/>
-            </w:rPr>
-            <m:t xml:space="preserve">= </m:t>
+            <m:t xml:space="preserve">y= </m:t>
           </m:r>
           <m:sSub>
             <m:sSubPr>
@@ -926,6 +926,9 @@
             </m:den>
           </m:f>
           <m:r>
+            <m:rPr>
+              <m:sty m:val="p"/>
+            </m:rPr>
             <w:rPr>
               <w:rFonts w:ascii="Cambria Math" w:hAnsi="Cambria Math"/>
             </w:rPr>
@@ -937,13 +940,7 @@
             <w:rPr>
               <w:rFonts w:ascii="Cambria Math" w:eastAsiaTheme="minorEastAsia" w:hAnsi="Cambria Math"/>
             </w:rPr>
-            <m:t>y</m:t>
-          </m:r>
-          <m:r>
-            <w:rPr>
-              <w:rFonts w:ascii="Cambria Math" w:eastAsiaTheme="minorEastAsia" w:hAnsi="Cambria Math"/>
-            </w:rPr>
-            <m:t>=</m:t>
+            <m:t>y=</m:t>
           </m:r>
           <m:f>
             <m:fPr>
@@ -1296,18 +1293,15 @@
         <w:rPr>
           <w:rFonts w:eastAsiaTheme="minorEastAsia"/>
         </w:rPr>
-        <w:t>Finally, the inverse kinematics is</w:t>
+        <w:t>Finally, the inverse kinematics is defined as:</w:t>
       </w:r>
-      <w:bookmarkStart w:id="0" w:name="_GoBack"/>
-      <w:bookmarkEnd w:id="0"/>
-      <w:r>
+    </w:p>
+    <w:p>
+      <w:pPr>
         <w:rPr>
           <w:rFonts w:eastAsiaTheme="minorEastAsia"/>
         </w:rPr>
-        <w:t xml:space="preserve"> defined as:</w:t>
-      </w:r>
-    </w:p>
-    <w:p>
+      </w:pPr>
       <m:oMathPara>
         <m:oMath>
           <m:sSubSup>
@@ -1485,6 +1479,9 @@
             </m:sup>
           </m:sSup>
           <m:r>
+            <m:rPr>
+              <m:sty m:val="p"/>
+            </m:rPr>
             <w:rPr>
               <w:rFonts w:ascii="Cambria Math" w:eastAsiaTheme="minorEastAsia" w:hAnsi="Cambria Math"/>
             </w:rPr>
@@ -1629,6 +1626,9 @@
             </m:sup>
           </m:sSup>
           <m:r>
+            <m:rPr>
+              <m:sty m:val="p"/>
+            </m:rPr>
             <w:rPr>
               <w:rFonts w:ascii="Cambria Math" w:eastAsiaTheme="minorEastAsia" w:hAnsi="Cambria Math"/>
             </w:rPr>
@@ -1735,6 +1735,9 @@
             </m:sup>
           </m:sSup>
           <m:r>
+            <m:rPr>
+              <m:sty m:val="p"/>
+            </m:rPr>
             <w:rPr>
               <w:rFonts w:ascii="Cambria Math" w:eastAsiaTheme="minorEastAsia" w:hAnsi="Cambria Math"/>
             </w:rPr>
@@ -1878,14 +1881,55 @@
               </m:r>
             </m:sup>
           </m:sSup>
-          <m:r>
-            <w:rPr>
-              <w:rFonts w:eastAsiaTheme="minorEastAsia"/>
-            </w:rPr>
-            <w:br/>
-          </m:r>
         </m:oMath>
       </m:oMathPara>
+    </w:p>
+    <w:p>
+      <w:r>
+        <w:rPr>
+          <w:rFonts w:eastAsiaTheme="minorEastAsia"/>
+        </w:rPr>
+        <w:t xml:space="preserve">It should be noted that </w:t>
+      </w:r>
+      <w:r>
+        <w:rPr>
+          <w:rFonts w:eastAsiaTheme="minorEastAsia"/>
+        </w:rPr>
+        <w:t>this model allows for independence between the system tens</w:t>
+      </w:r>
+      <w:r>
+        <w:rPr>
+          <w:rFonts w:eastAsiaTheme="minorEastAsia"/>
+        </w:rPr>
+        <w:t xml:space="preserve">ion </w:t>
+      </w:r>
+      <w:r>
+        <w:rPr>
+          <w:rFonts w:eastAsiaTheme="minorEastAsia"/>
+        </w:rPr>
+        <w:t xml:space="preserve">and </w:t>
+      </w:r>
+      <w:r>
+        <w:rPr>
+          <w:rFonts w:eastAsiaTheme="minorEastAsia"/>
+        </w:rPr>
+        <w:t>gripper position</w:t>
+      </w:r>
+      <w:r>
+        <w:rPr>
+          <w:rFonts w:eastAsiaTheme="minorEastAsia"/>
+        </w:rPr>
+        <w:t>. The tension is controlled by simply retracting or extending the cable length by equal amounts on all four servos, and the cable elasticity resolves position.</w:t>
+      </w:r>
+      <w:bookmarkStart w:id="0" w:name="_GoBack"/>
+      <w:bookmarkEnd w:id="0"/>
+    </w:p>
+    <w:p>
+      <w:pPr>
+        <w:rPr>
+          <w:rFonts w:eastAsiaTheme="minorEastAsia"/>
+        </w:rPr>
+      </w:pPr>
     </w:p>
     <w:sectPr>
       <w:pgSz w:w="11906" w:h="16838"/>

</xml_diff>